<commit_message>
Repaso, Update & Delete
</commit_message>
<xml_diff>
--- a/Platzi/Fundamentos de bases de datos/Material de repaso/3. Puesta en práctica, SQL/2. SQL DML.docx
+++ b/Platzi/Fundamentos de bases de datos/Material de repaso/3. Puesta en práctica, SQL/2. SQL DML.docx
@@ -7976,8 +7976,210 @@
           <w:sz w:val="20"/>
           <w:szCs w:val="20"/>
         </w:rPr>
+        <w:t xml:space="preserve"> from people: </w:t>
+      </w:r>
+      <w:r>
+        <w:rPr>
+          <w:rFonts w:ascii="Times" w:eastAsia="Times" w:hAnsi="Times"/>
+          <w:color w:val="000000"/>
+          <w:sz w:val="20"/>
+          <w:szCs w:val="20"/>
+        </w:rPr>
+        <w:t xml:space="preserve">Con esto se señala sobre qué tabla haremos las respectivas eliminaciones de sus datos ya existentes; en este caso, las eliminaciones se harán sobre la tabla </w:t>
+      </w:r>
+      <w:r>
+        <w:rPr>
+          <w:rFonts w:ascii="Times" w:eastAsia="Times" w:hAnsi="Times"/>
+          <w:i/>
+          <w:color w:val="000000"/>
+          <w:sz w:val="20"/>
+          <w:szCs w:val="20"/>
+        </w:rPr>
+        <w:t xml:space="preserve">people. </w:t>
+      </w:r>
+    </w:p>
+    <w:p>
+      <w:pPr>
+        <w:wordWrap w:val="0"/>
+        <w:spacing w:after="160" w:line="259" w:lineRule="auto"/>
+        <w:rPr>
+          <w:rFonts w:ascii="Times" w:eastAsia="Times" w:hAnsi="Times"/>
+          <w:i/>
+          <w:color w:val="000000"/>
+          <w:sz w:val="20"/>
+          <w:szCs w:val="20"/>
+        </w:rPr>
+      </w:pPr>
+      <w:r>
+        <w:rPr>
+          <w:rFonts w:ascii="Times" w:eastAsia="Times" w:hAnsi="Times"/>
+          <w:b/>
+          <w:i/>
+          <w:color w:val="000000"/>
+          <w:sz w:val="20"/>
+          <w:szCs w:val="20"/>
+        </w:rPr>
+        <w:t xml:space="preserve">Where </w:t>
+      </w:r>
+      <w:proofErr w:type="spellStart"/>
+      <w:r>
+        <w:rPr>
+          <w:rFonts w:ascii="Times" w:eastAsia="Times" w:hAnsi="Times"/>
+          <w:b/>
+          <w:i/>
+          <w:color w:val="000000"/>
+          <w:sz w:val="20"/>
+          <w:szCs w:val="20"/>
+        </w:rPr>
+        <w:t>person_id</w:t>
+      </w:r>
+      <w:proofErr w:type="spellEnd"/>
+      <w:r>
+        <w:rPr>
+          <w:rFonts w:ascii="Times" w:eastAsia="Times" w:hAnsi="Times"/>
+          <w:b/>
+          <w:i/>
+          <w:color w:val="000000"/>
+          <w:sz w:val="20"/>
+          <w:szCs w:val="20"/>
+        </w:rPr>
+        <w:t xml:space="preserve"> = 1: </w:t>
+      </w:r>
+      <w:r>
+        <w:rPr>
+          <w:rFonts w:ascii="Times" w:eastAsia="Times" w:hAnsi="Times"/>
+          <w:color w:val="000000"/>
+          <w:sz w:val="20"/>
+          <w:szCs w:val="20"/>
+        </w:rPr>
+        <w:t xml:space="preserve">Con esto estaremos indicando sobre qué renglón o </w:t>
+      </w:r>
+      <w:r>
+        <w:rPr>
+          <w:rFonts w:ascii="Times" w:eastAsia="Times" w:hAnsi="Times"/>
+          <w:i/>
+          <w:color w:val="000000"/>
+          <w:sz w:val="20"/>
+          <w:szCs w:val="20"/>
+        </w:rPr>
+        <w:t xml:space="preserve">registro, </w:t>
+      </w:r>
+      <w:r>
+        <w:rPr>
+          <w:rFonts w:ascii="Times" w:eastAsia="Times" w:hAnsi="Times"/>
+          <w:color w:val="000000"/>
+          <w:sz w:val="20"/>
+          <w:szCs w:val="20"/>
+        </w:rPr>
+        <w:t>puntual, vamos a eliminar sus respectivos valores o datos; es decir, se eliminarí</w:t>
+      </w:r>
+      <w:r>
+        <w:rPr>
+          <w:rFonts w:ascii="Times" w:eastAsia="Times" w:hAnsi="Times"/>
+          <w:color w:val="000000"/>
+          <w:sz w:val="20"/>
+          <w:szCs w:val="20"/>
+        </w:rPr>
+        <w:t xml:space="preserve">an todos los valores o datos de </w:t>
+      </w:r>
+      <w:r>
+        <w:rPr>
+          <w:rFonts w:ascii="Times" w:eastAsia="Times" w:hAnsi="Times"/>
+          <w:color w:val="000000"/>
+          <w:sz w:val="20"/>
+          <w:szCs w:val="20"/>
+        </w:rPr>
+        <w:t>los registros que coincidan con el campo: “</w:t>
+      </w:r>
+      <w:proofErr w:type="spellStart"/>
+      <w:r>
+        <w:rPr>
+          <w:rFonts w:ascii="Times" w:eastAsia="Times" w:hAnsi="Times"/>
+          <w:color w:val="000000"/>
+          <w:sz w:val="20"/>
+          <w:szCs w:val="20"/>
+        </w:rPr>
+        <w:t>person</w:t>
+      </w:r>
+      <w:proofErr w:type="spellEnd"/>
+      <w:r>
+        <w:rPr>
+          <w:rFonts w:ascii="Times" w:eastAsia="Times" w:hAnsi="Times"/>
+          <w:color w:val="000000"/>
+          <w:sz w:val="20"/>
+          <w:szCs w:val="20"/>
+        </w:rPr>
+        <w:t>_ id”</w:t>
+      </w:r>
+      <w:r>
+        <w:rPr>
+          <w:rFonts w:ascii="Times" w:eastAsia="Times" w:hAnsi="Times"/>
+          <w:i/>
+          <w:color w:val="000000"/>
+          <w:sz w:val="20"/>
+          <w:szCs w:val="20"/>
+        </w:rPr>
         <w:t xml:space="preserve"> </w:t>
       </w:r>
+      <w:r>
+        <w:rPr>
+          <w:rFonts w:ascii="Times" w:eastAsia="Times" w:hAnsi="Times"/>
+          <w:color w:val="000000"/>
+          <w:sz w:val="20"/>
+          <w:szCs w:val="20"/>
+        </w:rPr>
+        <w:t>y tengan por valor:</w:t>
+      </w:r>
+      <w:r>
+        <w:rPr>
+          <w:rFonts w:ascii="Times" w:eastAsia="Times" w:hAnsi="Times"/>
+          <w:i/>
+          <w:color w:val="000000"/>
+          <w:sz w:val="20"/>
+          <w:szCs w:val="20"/>
+        </w:rPr>
+        <w:t xml:space="preserve"> </w:t>
+      </w:r>
+      <w:r>
+        <w:rPr>
+          <w:rFonts w:ascii="Times" w:eastAsia="Times" w:hAnsi="Times"/>
+          <w:color w:val="000000"/>
+          <w:sz w:val="20"/>
+          <w:szCs w:val="20"/>
+        </w:rPr>
+        <w:t>“1”</w:t>
+      </w:r>
+      <w:r>
+        <w:rPr>
+          <w:rFonts w:ascii="Times" w:eastAsia="Times" w:hAnsi="Times"/>
+          <w:i/>
+          <w:color w:val="000000"/>
+          <w:sz w:val="20"/>
+          <w:szCs w:val="20"/>
+        </w:rPr>
+        <w:t>.</w:t>
+      </w:r>
+    </w:p>
+    <w:p>
+      <w:pPr>
+        <w:wordWrap w:val="0"/>
+        <w:spacing w:after="160" w:line="259" w:lineRule="auto"/>
+        <w:rPr>
+          <w:rFonts w:ascii="Times" w:eastAsia="Times" w:hAnsi="Times"/>
+          <w:color w:val="000000"/>
+          <w:sz w:val="20"/>
+          <w:szCs w:val="20"/>
+        </w:rPr>
+      </w:pPr>
+      <w:r>
+        <w:rPr>
+          <w:rFonts w:ascii="Times" w:eastAsia="Times" w:hAnsi="Times"/>
+          <w:color w:val="000000"/>
+          <w:sz w:val="20"/>
+          <w:szCs w:val="20"/>
+        </w:rPr>
+        <w:t xml:space="preserve">Ahora, una declaración todavía más peligrosa: </w:t>
+      </w:r>
       <w:proofErr w:type="spellStart"/>
       <w:r>
         <w:rPr>
@@ -7988,7 +8190,7 @@
           <w:sz w:val="20"/>
           <w:szCs w:val="20"/>
         </w:rPr>
-        <w:t>from</w:t>
+        <w:t>Delete</w:t>
       </w:r>
       <w:proofErr w:type="spellEnd"/>
       <w:r>
@@ -8000,257 +8202,7 @@
           <w:sz w:val="20"/>
           <w:szCs w:val="20"/>
         </w:rPr>
-        <w:t xml:space="preserve"> people: </w:t>
-      </w:r>
-      <w:r>
-        <w:rPr>
-          <w:rFonts w:ascii="Times" w:eastAsia="Times" w:hAnsi="Times"/>
-          <w:color w:val="000000"/>
-          <w:sz w:val="20"/>
-          <w:szCs w:val="20"/>
-        </w:rPr>
-        <w:t xml:space="preserve">Con esto se señala sobre qué tabla haremos las respectivas eliminaciones de sus datos ya existentes; en este caso, las eliminaciones se harán sobre la tabla </w:t>
-      </w:r>
-      <w:r>
-        <w:rPr>
-          <w:rFonts w:ascii="Times" w:eastAsia="Times" w:hAnsi="Times"/>
-          <w:i/>
-          <w:color w:val="000000"/>
-          <w:sz w:val="20"/>
-          <w:szCs w:val="20"/>
-        </w:rPr>
-        <w:t xml:space="preserve">people. </w:t>
-      </w:r>
-    </w:p>
-    <w:p>
-      <w:pPr>
-        <w:wordWrap w:val="0"/>
-        <w:spacing w:after="160" w:line="259" w:lineRule="auto"/>
-        <w:rPr>
-          <w:rFonts w:ascii="Times" w:eastAsia="Times" w:hAnsi="Times"/>
-          <w:i/>
-          <w:color w:val="000000"/>
-          <w:sz w:val="20"/>
-          <w:szCs w:val="20"/>
-        </w:rPr>
-      </w:pPr>
-      <w:r>
-        <w:rPr>
-          <w:rFonts w:ascii="Times" w:eastAsia="Times" w:hAnsi="Times"/>
-          <w:b/>
-          <w:i/>
-          <w:color w:val="000000"/>
-          <w:sz w:val="20"/>
-          <w:szCs w:val="20"/>
-        </w:rPr>
-        <w:t xml:space="preserve">Where </w:t>
-      </w:r>
-      <w:proofErr w:type="spellStart"/>
-      <w:r>
-        <w:rPr>
-          <w:rFonts w:ascii="Times" w:eastAsia="Times" w:hAnsi="Times"/>
-          <w:b/>
-          <w:i/>
-          <w:color w:val="000000"/>
-          <w:sz w:val="20"/>
-          <w:szCs w:val="20"/>
-        </w:rPr>
-        <w:t>person_id</w:t>
-      </w:r>
-      <w:proofErr w:type="spellEnd"/>
-      <w:r>
-        <w:rPr>
-          <w:rFonts w:ascii="Times" w:eastAsia="Times" w:hAnsi="Times"/>
-          <w:b/>
-          <w:i/>
-          <w:color w:val="000000"/>
-          <w:sz w:val="20"/>
-          <w:szCs w:val="20"/>
-        </w:rPr>
-        <w:t xml:space="preserve"> = 1: </w:t>
-      </w:r>
-      <w:r>
-        <w:rPr>
-          <w:rFonts w:ascii="Times" w:eastAsia="Times" w:hAnsi="Times"/>
-          <w:color w:val="000000"/>
-          <w:sz w:val="20"/>
-          <w:szCs w:val="20"/>
-        </w:rPr>
-        <w:t xml:space="preserve">Con esto estaremos indicando sobre qué renglón o </w:t>
-      </w:r>
-      <w:r>
-        <w:rPr>
-          <w:rFonts w:ascii="Times" w:eastAsia="Times" w:hAnsi="Times"/>
-          <w:i/>
-          <w:color w:val="000000"/>
-          <w:sz w:val="20"/>
-          <w:szCs w:val="20"/>
-        </w:rPr>
-        <w:t xml:space="preserve">registro, </w:t>
-      </w:r>
-      <w:r>
-        <w:rPr>
-          <w:rFonts w:ascii="Times" w:eastAsia="Times" w:hAnsi="Times"/>
-          <w:color w:val="000000"/>
-          <w:sz w:val="20"/>
-          <w:szCs w:val="20"/>
-        </w:rPr>
-        <w:t>puntual, vamos a eliminar sus respectivos valores o datos; es decir, se eliminarí</w:t>
-      </w:r>
-      <w:r>
-        <w:rPr>
-          <w:rFonts w:ascii="Times" w:eastAsia="Times" w:hAnsi="Times"/>
-          <w:color w:val="000000"/>
-          <w:sz w:val="20"/>
-          <w:szCs w:val="20"/>
-        </w:rPr>
-        <w:t xml:space="preserve">an todos los valores o datos de </w:t>
-      </w:r>
-      <w:r>
-        <w:rPr>
-          <w:rFonts w:ascii="Times" w:eastAsia="Times" w:hAnsi="Times"/>
-          <w:color w:val="000000"/>
-          <w:sz w:val="20"/>
-          <w:szCs w:val="20"/>
-        </w:rPr>
-        <w:t>los registros que coincidan con el campo: “</w:t>
-      </w:r>
-      <w:proofErr w:type="spellStart"/>
-      <w:r>
-        <w:rPr>
-          <w:rFonts w:ascii="Times" w:eastAsia="Times" w:hAnsi="Times"/>
-          <w:color w:val="000000"/>
-          <w:sz w:val="20"/>
-          <w:szCs w:val="20"/>
-        </w:rPr>
-        <w:t>person</w:t>
-      </w:r>
-      <w:proofErr w:type="spellEnd"/>
-      <w:r>
-        <w:rPr>
-          <w:rFonts w:ascii="Times" w:eastAsia="Times" w:hAnsi="Times"/>
-          <w:color w:val="000000"/>
-          <w:sz w:val="20"/>
-          <w:szCs w:val="20"/>
-        </w:rPr>
-        <w:t>_ id”</w:t>
-      </w:r>
-      <w:r>
-        <w:rPr>
-          <w:rFonts w:ascii="Times" w:eastAsia="Times" w:hAnsi="Times"/>
-          <w:i/>
-          <w:color w:val="000000"/>
-          <w:sz w:val="20"/>
-          <w:szCs w:val="20"/>
-        </w:rPr>
-        <w:t xml:space="preserve"> </w:t>
-      </w:r>
-      <w:r>
-        <w:rPr>
-          <w:rFonts w:ascii="Times" w:eastAsia="Times" w:hAnsi="Times"/>
-          <w:color w:val="000000"/>
-          <w:sz w:val="20"/>
-          <w:szCs w:val="20"/>
-        </w:rPr>
-        <w:t>y tengan por valor:</w:t>
-      </w:r>
-      <w:r>
-        <w:rPr>
-          <w:rFonts w:ascii="Times" w:eastAsia="Times" w:hAnsi="Times"/>
-          <w:i/>
-          <w:color w:val="000000"/>
-          <w:sz w:val="20"/>
-          <w:szCs w:val="20"/>
-        </w:rPr>
-        <w:t xml:space="preserve"> </w:t>
-      </w:r>
-      <w:r>
-        <w:rPr>
-          <w:rFonts w:ascii="Times" w:eastAsia="Times" w:hAnsi="Times"/>
-          <w:color w:val="000000"/>
-          <w:sz w:val="20"/>
-          <w:szCs w:val="20"/>
-        </w:rPr>
-        <w:t>“1”</w:t>
-      </w:r>
-      <w:r>
-        <w:rPr>
-          <w:rFonts w:ascii="Times" w:eastAsia="Times" w:hAnsi="Times"/>
-          <w:i/>
-          <w:color w:val="000000"/>
-          <w:sz w:val="20"/>
-          <w:szCs w:val="20"/>
-        </w:rPr>
-        <w:t>.</w:t>
-      </w:r>
-    </w:p>
-    <w:p>
-      <w:pPr>
-        <w:wordWrap w:val="0"/>
-        <w:spacing w:after="160" w:line="259" w:lineRule="auto"/>
-        <w:rPr>
-          <w:rFonts w:ascii="Times" w:eastAsia="Times" w:hAnsi="Times"/>
-          <w:color w:val="000000"/>
-          <w:sz w:val="20"/>
-          <w:szCs w:val="20"/>
-        </w:rPr>
-      </w:pPr>
-      <w:r>
-        <w:rPr>
-          <w:rFonts w:ascii="Times" w:eastAsia="Times" w:hAnsi="Times"/>
-          <w:color w:val="000000"/>
-          <w:sz w:val="20"/>
-          <w:szCs w:val="20"/>
-        </w:rPr>
-        <w:t xml:space="preserve">Ahora, una declaración todavía más peligrosa: </w:t>
-      </w:r>
-      <w:proofErr w:type="spellStart"/>
-      <w:r>
-        <w:rPr>
-          <w:rFonts w:ascii="Times" w:eastAsia="Times" w:hAnsi="Times"/>
-          <w:b/>
-          <w:i/>
-          <w:color w:val="000000"/>
-          <w:sz w:val="20"/>
-          <w:szCs w:val="20"/>
-        </w:rPr>
-        <w:t>Delete</w:t>
-      </w:r>
-      <w:proofErr w:type="spellEnd"/>
-      <w:r>
-        <w:rPr>
-          <w:rFonts w:ascii="Times" w:eastAsia="Times" w:hAnsi="Times"/>
-          <w:b/>
-          <w:i/>
-          <w:color w:val="000000"/>
-          <w:sz w:val="20"/>
-          <w:szCs w:val="20"/>
-        </w:rPr>
-        <w:t xml:space="preserve"> </w:t>
-      </w:r>
-      <w:proofErr w:type="spellStart"/>
-      <w:r>
-        <w:rPr>
-          <w:rFonts w:ascii="Times" w:eastAsia="Times" w:hAnsi="Times"/>
-          <w:b/>
-          <w:i/>
-          <w:color w:val="000000"/>
-          <w:sz w:val="20"/>
-          <w:szCs w:val="20"/>
-        </w:rPr>
-        <w:t>from</w:t>
-      </w:r>
-      <w:proofErr w:type="spellEnd"/>
-      <w:r>
-        <w:rPr>
-          <w:rFonts w:ascii="Times" w:eastAsia="Times" w:hAnsi="Times"/>
-          <w:b/>
-          <w:i/>
-          <w:color w:val="000000"/>
-          <w:sz w:val="20"/>
-          <w:szCs w:val="20"/>
-        </w:rPr>
-        <w:t xml:space="preserve"> people (sola): </w:t>
+        <w:t xml:space="preserve"> from people (sola): </w:t>
       </w:r>
       <w:r>
         <w:rPr>
@@ -10133,27 +10085,15 @@
         </w:rPr>
         <w:t xml:space="preserve">Luego, en </w:t>
       </w:r>
-      <w:proofErr w:type="spellStart"/>
-      <w:r>
-        <w:rPr>
-          <w:rFonts w:ascii="Times" w:eastAsia="Times" w:hAnsi="Times"/>
-          <w:i/>
-          <w:color w:val="000000"/>
-          <w:sz w:val="20"/>
-          <w:szCs w:val="20"/>
-        </w:rPr>
-        <w:t>from</w:t>
-      </w:r>
-      <w:proofErr w:type="spellEnd"/>
-      <w:r>
-        <w:rPr>
-          <w:rFonts w:ascii="Times" w:eastAsia="Times" w:hAnsi="Times"/>
-          <w:i/>
-          <w:color w:val="000000"/>
-          <w:sz w:val="20"/>
-          <w:szCs w:val="20"/>
-        </w:rPr>
-        <w:t xml:space="preserve">, </w:t>
+      <w:r>
+        <w:rPr>
+          <w:rFonts w:ascii="Times" w:eastAsia="Times" w:hAnsi="Times"/>
+          <w:i/>
+          <w:color w:val="000000"/>
+          <w:sz w:val="20"/>
+          <w:szCs w:val="20"/>
+        </w:rPr>
+        <w:t xml:space="preserve">from, </w:t>
       </w:r>
       <w:r>
         <w:rPr>
@@ -11214,1034 +11154,13 @@
         <w:rPr>
           <w:rFonts w:ascii="Times" w:eastAsia="Times" w:hAnsi="Times"/>
           <w:b/>
-          <w:i/>
-          <w:color w:val="000000"/>
-          <w:szCs w:val="20"/>
-        </w:rPr>
-      </w:pPr>
-    </w:p>
-    <w:p>
-      <w:pPr>
-        <w:wordWrap w:val="0"/>
-        <w:spacing w:after="160" w:line="259" w:lineRule="auto"/>
-        <w:jc w:val="left"/>
-        <w:rPr>
-          <w:rFonts w:ascii="Times" w:eastAsia="Times" w:hAnsi="Times"/>
-          <w:b/>
-          <w:i/>
-          <w:color w:val="000000"/>
-          <w:szCs w:val="20"/>
-        </w:rPr>
-      </w:pPr>
-      <w:r>
-        <w:rPr>
-          <w:rFonts w:ascii="Times" w:eastAsia="Times" w:hAnsi="Times"/>
-          <w:b/>
-          <w:i/>
-          <w:color w:val="000000"/>
-          <w:szCs w:val="20"/>
-        </w:rPr>
-        <w:t>Función NOW con SELECT</w:t>
-      </w:r>
-    </w:p>
-    <w:p>
-      <w:pPr>
-        <w:wordWrap w:val="0"/>
-        <w:spacing w:after="160" w:line="259" w:lineRule="auto"/>
-        <w:jc w:val="left"/>
-        <w:rPr>
-          <w:rFonts w:ascii="Times" w:eastAsia="Times" w:hAnsi="Times"/>
-          <w:color w:val="000000"/>
-          <w:sz w:val="20"/>
-          <w:szCs w:val="20"/>
-        </w:rPr>
-      </w:pPr>
-      <w:r>
-        <w:rPr>
-          <w:rFonts w:ascii="Times" w:eastAsia="Times" w:hAnsi="Times"/>
-          <w:b/>
-          <w:color w:val="000000"/>
-          <w:sz w:val="20"/>
-          <w:szCs w:val="20"/>
-        </w:rPr>
-        <w:t>SELECT(NOW)</w:t>
-      </w:r>
-      <w:r>
-        <w:rPr>
-          <w:rFonts w:ascii="Times" w:eastAsia="Times" w:hAnsi="Times"/>
-          <w:b/>
-          <w:color w:val="000000"/>
-          <w:sz w:val="20"/>
-          <w:szCs w:val="20"/>
-        </w:rPr>
-        <w:t>;</w:t>
-      </w:r>
-      <w:r>
-        <w:rPr>
-          <w:rFonts w:ascii="Times" w:eastAsia="Times" w:hAnsi="Times"/>
-          <w:b/>
-          <w:color w:val="000000"/>
-          <w:sz w:val="20"/>
-          <w:szCs w:val="20"/>
-        </w:rPr>
-        <w:t xml:space="preserve"> </w:t>
-      </w:r>
-      <w:r>
-        <w:rPr>
-          <w:rFonts w:ascii="Times" w:eastAsia="Times" w:hAnsi="Times"/>
-          <w:color w:val="000000"/>
-          <w:sz w:val="20"/>
-          <w:szCs w:val="20"/>
-        </w:rPr>
-        <w:t>nos regresa la fecha má</w:t>
-      </w:r>
-      <w:r>
-        <w:rPr>
-          <w:rFonts w:ascii="Times" w:eastAsia="Times" w:hAnsi="Times"/>
-          <w:color w:val="000000"/>
-          <w:sz w:val="20"/>
-          <w:szCs w:val="20"/>
-        </w:rPr>
-        <w:t>s reciente</w:t>
-      </w:r>
-      <w:r>
-        <w:rPr>
-          <w:rFonts w:ascii="Times" w:eastAsia="Times" w:hAnsi="Times"/>
-          <w:color w:val="000000"/>
-          <w:sz w:val="20"/>
-          <w:szCs w:val="20"/>
-        </w:rPr>
-        <w:t>, a tiempo real, que registra la computadora,</w:t>
-      </w:r>
-      <w:r>
-        <w:rPr>
-          <w:rFonts w:ascii="Times" w:eastAsia="Times" w:hAnsi="Times"/>
-          <w:color w:val="000000"/>
-          <w:sz w:val="20"/>
-          <w:szCs w:val="20"/>
-        </w:rPr>
-        <w:t xml:space="preserve"> incluyendo segundos. Tal que así: </w:t>
-      </w:r>
-      <w:r>
-        <w:rPr>
-          <w:rFonts w:ascii="Times" w:eastAsia="Times" w:hAnsi="Times"/>
-          <w:noProof/>
-          <w:color w:val="000000"/>
-          <w:sz w:val="20"/>
-          <w:szCs w:val="20"/>
-        </w:rPr>
-        <w:drawing>
-          <wp:inline distT="0" distB="0" distL="0" distR="0" wp14:anchorId="649AC3F0" wp14:editId="7C925CF5">
-            <wp:extent cx="773714" cy="128951"/>
-            <wp:effectExtent l="0" t="0" r="0" b="0"/>
-            <wp:docPr id="2" name="Imagen 2"/>
-            <wp:cNvGraphicFramePr>
-              <a:graphicFrameLocks xmlns:a="http://schemas.openxmlformats.org/drawingml/2006/main" noChangeAspect="1"/>
-            </wp:cNvGraphicFramePr>
-            <a:graphic xmlns:a="http://schemas.openxmlformats.org/drawingml/2006/main">
-              <a:graphicData uri="http://schemas.openxmlformats.org/drawingml/2006/picture">
-                <pic:pic xmlns:pic="http://schemas.openxmlformats.org/drawingml/2006/picture">
-                  <pic:nvPicPr>
-                    <pic:cNvPr id="2" name="Captura de pantalla 2022-02-19 a las 12.24.14 a.m..png"/>
-                    <pic:cNvPicPr/>
-                  </pic:nvPicPr>
-                  <pic:blipFill>
-                    <a:blip r:embed="rId41">
-                      <a:extLst>
-                        <a:ext uri="{28A0092B-C50C-407E-A947-70E740481C1C}">
-                          <a14:useLocalDpi xmlns:a14="http://schemas.microsoft.com/office/drawing/2010/main" val="0"/>
-                        </a:ext>
-                      </a:extLst>
-                    </a:blip>
-                    <a:stretch>
-                      <a:fillRect/>
-                    </a:stretch>
-                  </pic:blipFill>
-                  <pic:spPr>
-                    <a:xfrm>
-                      <a:off x="0" y="0"/>
-                      <a:ext cx="782573" cy="130428"/>
-                    </a:xfrm>
-                    <a:prstGeom prst="rect">
-                      <a:avLst/>
-                    </a:prstGeom>
-                  </pic:spPr>
-                </pic:pic>
-              </a:graphicData>
-            </a:graphic>
-          </wp:inline>
-        </w:drawing>
-      </w:r>
-    </w:p>
-    <w:p>
-      <w:pPr>
-        <w:wordWrap w:val="0"/>
-        <w:spacing w:after="160" w:line="259" w:lineRule="auto"/>
-        <w:jc w:val="left"/>
-        <w:rPr>
-          <w:rFonts w:ascii="Times" w:eastAsia="Times" w:hAnsi="Times"/>
-          <w:color w:val="000000"/>
-          <w:sz w:val="20"/>
-          <w:szCs w:val="20"/>
-        </w:rPr>
-      </w:pPr>
-      <w:r>
-        <w:rPr>
-          <w:rFonts w:ascii="Times" w:eastAsia="Times" w:hAnsi="Times"/>
-          <w:noProof/>
-          <w:color w:val="000000"/>
-          <w:sz w:val="20"/>
-          <w:szCs w:val="20"/>
-        </w:rPr>
-        <w:drawing>
-          <wp:inline distT="0" distB="0" distL="0" distR="0" wp14:anchorId="085EFDD7" wp14:editId="2CB80FB1">
-            <wp:extent cx="1308735" cy="342285"/>
-            <wp:effectExtent l="0" t="0" r="12065" b="0"/>
-            <wp:docPr id="3" name="Imagen 3"/>
-            <wp:cNvGraphicFramePr>
-              <a:graphicFrameLocks xmlns:a="http://schemas.openxmlformats.org/drawingml/2006/main" noChangeAspect="1"/>
-            </wp:cNvGraphicFramePr>
-            <a:graphic xmlns:a="http://schemas.openxmlformats.org/drawingml/2006/main">
-              <a:graphicData uri="http://schemas.openxmlformats.org/drawingml/2006/picture">
-                <pic:pic xmlns:pic="http://schemas.openxmlformats.org/drawingml/2006/picture">
-                  <pic:nvPicPr>
-                    <pic:cNvPr id="3" name="Captura de pantalla 2022-02-19 a las 12.25.34 a.m..png"/>
-                    <pic:cNvPicPr/>
-                  </pic:nvPicPr>
-                  <pic:blipFill>
-                    <a:blip r:embed="rId42">
-                      <a:extLst>
-                        <a:ext uri="{28A0092B-C50C-407E-A947-70E740481C1C}">
-                          <a14:useLocalDpi xmlns:a14="http://schemas.microsoft.com/office/drawing/2010/main" val="0"/>
-                        </a:ext>
-                      </a:extLst>
-                    </a:blip>
-                    <a:stretch>
-                      <a:fillRect/>
-                    </a:stretch>
-                  </pic:blipFill>
-                  <pic:spPr>
-                    <a:xfrm>
-                      <a:off x="0" y="0"/>
-                      <a:ext cx="1322711" cy="345940"/>
-                    </a:xfrm>
-                    <a:prstGeom prst="rect">
-                      <a:avLst/>
-                    </a:prstGeom>
-                  </pic:spPr>
-                </pic:pic>
-              </a:graphicData>
-            </a:graphic>
-          </wp:inline>
-        </w:drawing>
-      </w:r>
-    </w:p>
-    <w:p>
-      <w:pPr>
-        <w:wordWrap w:val="0"/>
-        <w:spacing w:after="160" w:line="259" w:lineRule="auto"/>
-        <w:jc w:val="left"/>
-        <w:rPr>
-          <w:rFonts w:ascii="Times" w:eastAsia="Times" w:hAnsi="Times"/>
-          <w:b/>
-          <w:color w:val="000000"/>
-          <w:sz w:val="20"/>
-          <w:szCs w:val="20"/>
-        </w:rPr>
-      </w:pPr>
-      <w:r>
-        <w:rPr>
-          <w:rFonts w:ascii="Times" w:eastAsia="Times" w:hAnsi="Times"/>
-          <w:b/>
-          <w:color w:val="000000"/>
-          <w:sz w:val="20"/>
-          <w:szCs w:val="20"/>
-        </w:rPr>
-        <w:t>Caso práctico.</w:t>
-      </w:r>
-    </w:p>
-    <w:p>
-      <w:pPr>
-        <w:wordWrap w:val="0"/>
-        <w:spacing w:after="160" w:line="259" w:lineRule="auto"/>
-        <w:jc w:val="left"/>
-        <w:rPr>
-          <w:rFonts w:ascii="Times" w:eastAsia="Times" w:hAnsi="Times"/>
-          <w:i/>
-          <w:color w:val="000000"/>
-          <w:sz w:val="20"/>
-          <w:szCs w:val="20"/>
-        </w:rPr>
-      </w:pPr>
-      <w:r>
-        <w:rPr>
-          <w:rFonts w:ascii="Times" w:eastAsia="Times" w:hAnsi="Times"/>
-          <w:color w:val="000000"/>
-          <w:sz w:val="20"/>
-          <w:szCs w:val="20"/>
-        </w:rPr>
-        <w:t xml:space="preserve">Relacionando </w:t>
-      </w:r>
-      <w:r>
-        <w:rPr>
-          <w:rFonts w:ascii="Times" w:eastAsia="Times" w:hAnsi="Times"/>
-          <w:color w:val="000000"/>
-          <w:sz w:val="20"/>
-          <w:szCs w:val="20"/>
-        </w:rPr>
-        <w:t xml:space="preserve">nombres de clientes con sus respectivas edades por medio de un </w:t>
-      </w:r>
-      <w:r>
-        <w:rPr>
-          <w:rFonts w:ascii="Times" w:eastAsia="Times" w:hAnsi="Times"/>
-          <w:b/>
-          <w:i/>
-          <w:color w:val="000000"/>
-          <w:sz w:val="20"/>
-          <w:szCs w:val="20"/>
-        </w:rPr>
-        <w:t>query</w:t>
-      </w:r>
-      <w:r>
-        <w:rPr>
-          <w:rFonts w:ascii="Times" w:eastAsia="Times" w:hAnsi="Times"/>
-          <w:i/>
-          <w:color w:val="000000"/>
-          <w:sz w:val="20"/>
-          <w:szCs w:val="20"/>
-        </w:rPr>
-        <w:t xml:space="preserve">. </w:t>
-      </w:r>
-    </w:p>
-    <w:p>
-      <w:pPr>
-        <w:wordWrap w:val="0"/>
-        <w:spacing w:after="160" w:line="259" w:lineRule="auto"/>
-        <w:jc w:val="left"/>
-        <w:rPr>
-          <w:rFonts w:ascii="Times" w:eastAsia="Times" w:hAnsi="Times"/>
-          <w:i/>
-          <w:color w:val="000000"/>
-          <w:sz w:val="20"/>
-          <w:szCs w:val="20"/>
-        </w:rPr>
-      </w:pPr>
-      <w:r>
-        <w:rPr>
-          <w:rFonts w:ascii="Times" w:eastAsia="Times" w:hAnsi="Times"/>
-          <w:i/>
-          <w:noProof/>
-          <w:color w:val="000000"/>
-          <w:sz w:val="20"/>
-          <w:szCs w:val="20"/>
-        </w:rPr>
-        <w:drawing>
-          <wp:inline distT="0" distB="0" distL="0" distR="0" wp14:anchorId="46FC09E8" wp14:editId="1DC22FB4">
-            <wp:extent cx="4280535" cy="1837699"/>
-            <wp:effectExtent l="0" t="0" r="12065" b="0"/>
-            <wp:docPr id="4" name="Imagen 4"/>
-            <wp:cNvGraphicFramePr>
-              <a:graphicFrameLocks xmlns:a="http://schemas.openxmlformats.org/drawingml/2006/main" noChangeAspect="1"/>
-            </wp:cNvGraphicFramePr>
-            <a:graphic xmlns:a="http://schemas.openxmlformats.org/drawingml/2006/main">
-              <a:graphicData uri="http://schemas.openxmlformats.org/drawingml/2006/picture">
-                <pic:pic xmlns:pic="http://schemas.openxmlformats.org/drawingml/2006/picture">
-                  <pic:nvPicPr>
-                    <pic:cNvPr id="4" name="Captura de pantalla 2022-02-19 a las 12.57.35 a.m..png"/>
-                    <pic:cNvPicPr/>
-                  </pic:nvPicPr>
-                  <pic:blipFill>
-                    <a:blip r:embed="rId43">
-                      <a:extLst>
-                        <a:ext uri="{28A0092B-C50C-407E-A947-70E740481C1C}">
-                          <a14:useLocalDpi xmlns:a14="http://schemas.microsoft.com/office/drawing/2010/main" val="0"/>
-                        </a:ext>
-                      </a:extLst>
-                    </a:blip>
-                    <a:stretch>
-                      <a:fillRect/>
-                    </a:stretch>
-                  </pic:blipFill>
-                  <pic:spPr>
-                    <a:xfrm>
-                      <a:off x="0" y="0"/>
-                      <a:ext cx="4300765" cy="1846384"/>
-                    </a:xfrm>
-                    <a:prstGeom prst="rect">
-                      <a:avLst/>
-                    </a:prstGeom>
-                  </pic:spPr>
-                </pic:pic>
-              </a:graphicData>
-            </a:graphic>
-          </wp:inline>
-        </w:drawing>
-      </w:r>
-    </w:p>
-    <w:p>
-      <w:pPr>
-        <w:wordWrap w:val="0"/>
-        <w:spacing w:after="160" w:line="259" w:lineRule="auto"/>
-        <w:jc w:val="left"/>
-        <w:rPr>
-          <w:rFonts w:ascii="Times" w:eastAsia="Times" w:hAnsi="Times"/>
-          <w:b/>
-          <w:color w:val="000000"/>
-          <w:sz w:val="20"/>
-          <w:szCs w:val="20"/>
-        </w:rPr>
-      </w:pPr>
-      <w:r>
-        <w:rPr>
-          <w:rFonts w:ascii="Times" w:eastAsia="Times" w:hAnsi="Times"/>
-          <w:i/>
-          <w:color w:val="000000"/>
-          <w:sz w:val="20"/>
-          <w:szCs w:val="20"/>
-        </w:rPr>
-        <w:t xml:space="preserve">Note el </w:t>
-      </w:r>
-      <w:r>
-        <w:rPr>
-          <w:rFonts w:ascii="Times" w:eastAsia="Times" w:hAnsi="Times"/>
-          <w:b/>
-          <w:i/>
-          <w:color w:val="000000"/>
-          <w:sz w:val="20"/>
-          <w:szCs w:val="20"/>
-        </w:rPr>
-        <w:t xml:space="preserve">Query </w:t>
-      </w:r>
-      <w:r>
-        <w:rPr>
-          <w:rFonts w:ascii="Times" w:eastAsia="Times" w:hAnsi="Times"/>
-          <w:i/>
-          <w:color w:val="000000"/>
-          <w:sz w:val="20"/>
-          <w:szCs w:val="20"/>
-        </w:rPr>
-        <w:t>ejecutad</w:t>
-      </w:r>
-      <w:r>
-        <w:rPr>
-          <w:rFonts w:ascii="Times" w:eastAsia="Times" w:hAnsi="Times"/>
-          <w:i/>
-          <w:color w:val="000000"/>
-          <w:sz w:val="20"/>
-          <w:szCs w:val="20"/>
-        </w:rPr>
-        <w:t xml:space="preserve">o: </w:t>
-      </w:r>
-      <w:r>
-        <w:rPr>
-          <w:rFonts w:ascii="Times" w:eastAsia="Times" w:hAnsi="Times"/>
-          <w:b/>
-          <w:color w:val="000000"/>
-          <w:sz w:val="20"/>
-          <w:szCs w:val="20"/>
-        </w:rPr>
-        <w:t xml:space="preserve">SELECT </w:t>
-      </w:r>
-      <w:r>
-        <w:rPr>
-          <w:rFonts w:ascii="Times" w:eastAsia="Times" w:hAnsi="Times"/>
-          <w:color w:val="000000"/>
-          <w:sz w:val="20"/>
-          <w:szCs w:val="20"/>
-        </w:rPr>
-        <w:t>name</w:t>
-      </w:r>
-      <w:r>
-        <w:rPr>
-          <w:rFonts w:ascii="Times" w:eastAsia="Times" w:hAnsi="Times"/>
-          <w:b/>
-          <w:color w:val="000000"/>
-          <w:sz w:val="20"/>
-          <w:szCs w:val="20"/>
-        </w:rPr>
-        <w:t>, YEAR(NOW()) – YEAR(</w:t>
-      </w:r>
-      <w:r>
-        <w:rPr>
-          <w:rFonts w:ascii="Times" w:eastAsia="Times" w:hAnsi="Times"/>
-          <w:color w:val="000000"/>
-          <w:sz w:val="20"/>
-          <w:szCs w:val="20"/>
-        </w:rPr>
-        <w:t>birthdate</w:t>
-      </w:r>
-      <w:r>
-        <w:rPr>
-          <w:rFonts w:ascii="Times" w:eastAsia="Times" w:hAnsi="Times"/>
-          <w:b/>
-          <w:color w:val="000000"/>
-          <w:sz w:val="20"/>
-          <w:szCs w:val="20"/>
-        </w:rPr>
-        <w:t xml:space="preserve">) </w:t>
-      </w:r>
-    </w:p>
-    <w:p>
-      <w:pPr>
-        <w:wordWrap w:val="0"/>
-        <w:spacing w:after="160" w:line="259" w:lineRule="auto"/>
-        <w:jc w:val="left"/>
-        <w:rPr>
-          <w:rFonts w:ascii="Times" w:eastAsia="Times" w:hAnsi="Times"/>
-          <w:color w:val="000000"/>
-          <w:sz w:val="20"/>
-          <w:szCs w:val="20"/>
-        </w:rPr>
-      </w:pPr>
-      <w:r>
-        <w:rPr>
-          <w:rFonts w:ascii="Times" w:eastAsia="Times" w:hAnsi="Times"/>
-          <w:b/>
-          <w:color w:val="000000"/>
-          <w:sz w:val="20"/>
-          <w:szCs w:val="20"/>
-        </w:rPr>
-        <w:t xml:space="preserve">                                         </w:t>
-      </w:r>
-      <w:r>
-        <w:rPr>
-          <w:rFonts w:ascii="Times" w:eastAsia="Times" w:hAnsi="Times"/>
-          <w:b/>
-          <w:color w:val="000000"/>
-          <w:sz w:val="20"/>
-          <w:szCs w:val="20"/>
-        </w:rPr>
-        <w:t xml:space="preserve">FROM </w:t>
-      </w:r>
-      <w:r>
-        <w:rPr>
-          <w:rFonts w:ascii="Times" w:eastAsia="Times" w:hAnsi="Times"/>
-          <w:color w:val="000000"/>
-          <w:sz w:val="20"/>
-          <w:szCs w:val="20"/>
-        </w:rPr>
-        <w:t>clients</w:t>
-      </w:r>
-      <w:r>
-        <w:rPr>
-          <w:rFonts w:ascii="Times" w:eastAsia="Times" w:hAnsi="Times"/>
-          <w:b/>
-          <w:color w:val="000000"/>
-          <w:sz w:val="20"/>
-          <w:szCs w:val="20"/>
-        </w:rPr>
-        <w:t xml:space="preserve"> LIMIT </w:t>
-      </w:r>
-      <w:r>
-        <w:rPr>
-          <w:rFonts w:ascii="Times" w:eastAsia="Times" w:hAnsi="Times"/>
-          <w:color w:val="000000"/>
-          <w:sz w:val="20"/>
-          <w:szCs w:val="20"/>
-        </w:rPr>
-        <w:t>10.</w:t>
-      </w:r>
-    </w:p>
-    <w:p>
-      <w:pPr>
-        <w:wordWrap w:val="0"/>
-        <w:spacing w:after="160" w:line="259" w:lineRule="auto"/>
-        <w:jc w:val="left"/>
-        <w:rPr>
-          <w:rFonts w:ascii="Times" w:eastAsia="Times" w:hAnsi="Times"/>
-          <w:i/>
-          <w:color w:val="000000"/>
-          <w:sz w:val="20"/>
-          <w:szCs w:val="20"/>
-        </w:rPr>
-      </w:pPr>
-      <w:r>
-        <w:rPr>
-          <w:rFonts w:ascii="Times" w:eastAsia="Times" w:hAnsi="Times"/>
-          <w:color w:val="000000"/>
-          <w:sz w:val="20"/>
-          <w:szCs w:val="20"/>
-        </w:rPr>
-        <w:t>Como la expresión: “</w:t>
-      </w:r>
-      <w:r>
-        <w:rPr>
-          <w:rFonts w:ascii="Times" w:eastAsia="Times" w:hAnsi="Times"/>
-          <w:b/>
-          <w:color w:val="000000"/>
-          <w:sz w:val="20"/>
-          <w:szCs w:val="20"/>
-        </w:rPr>
-        <w:t>YEAR(NOW()) – YEAR(</w:t>
-      </w:r>
-      <w:r>
-        <w:rPr>
-          <w:rFonts w:ascii="Times" w:eastAsia="Times" w:hAnsi="Times"/>
-          <w:color w:val="000000"/>
-          <w:sz w:val="20"/>
-          <w:szCs w:val="20"/>
-        </w:rPr>
-        <w:t>birthdate</w:t>
-      </w:r>
-      <w:r>
-        <w:rPr>
-          <w:rFonts w:ascii="Times" w:eastAsia="Times" w:hAnsi="Times"/>
-          <w:b/>
-          <w:color w:val="000000"/>
-          <w:sz w:val="20"/>
-          <w:szCs w:val="20"/>
-        </w:rPr>
-        <w:t>)</w:t>
-      </w:r>
-      <w:r>
-        <w:rPr>
-          <w:rFonts w:ascii="Times" w:eastAsia="Times" w:hAnsi="Times"/>
-          <w:color w:val="000000"/>
-          <w:sz w:val="20"/>
-          <w:szCs w:val="20"/>
-        </w:rPr>
-        <w:t xml:space="preserve">” realmente </w:t>
-      </w:r>
-      <w:r>
-        <w:rPr>
-          <w:rFonts w:ascii="Times" w:eastAsia="Times" w:hAnsi="Times"/>
-          <w:color w:val="000000"/>
-          <w:sz w:val="20"/>
-          <w:szCs w:val="20"/>
-        </w:rPr>
-        <w:t xml:space="preserve">representa la </w:t>
-      </w:r>
-      <w:r>
-        <w:rPr>
-          <w:rFonts w:ascii="Times" w:eastAsia="Times" w:hAnsi="Times"/>
-          <w:b/>
-          <w:i/>
-          <w:color w:val="000000"/>
-          <w:sz w:val="20"/>
-          <w:szCs w:val="20"/>
-        </w:rPr>
-        <w:t>edad</w:t>
-      </w:r>
-      <w:r>
-        <w:rPr>
-          <w:rFonts w:ascii="Times" w:eastAsia="Times" w:hAnsi="Times"/>
-          <w:color w:val="000000"/>
-          <w:sz w:val="20"/>
-          <w:szCs w:val="20"/>
-        </w:rPr>
-        <w:t xml:space="preserve"> del cliente </w:t>
-      </w:r>
-      <w:r>
-        <w:rPr>
-          <w:rFonts w:ascii="Times" w:eastAsia="Times" w:hAnsi="Times"/>
-          <w:color w:val="000000"/>
-          <w:sz w:val="20"/>
-          <w:szCs w:val="20"/>
-        </w:rPr>
-        <w:t>al correr dicho cálcul</w:t>
-      </w:r>
-      <w:r>
-        <w:rPr>
-          <w:rFonts w:ascii="Times" w:eastAsia="Times" w:hAnsi="Times"/>
-          <w:color w:val="000000"/>
-          <w:sz w:val="20"/>
-          <w:szCs w:val="20"/>
-        </w:rPr>
-        <w:t xml:space="preserve">o, entonces, </w:t>
-      </w:r>
-      <w:r>
-        <w:rPr>
-          <w:rFonts w:ascii="Times" w:eastAsia="Times" w:hAnsi="Times"/>
-          <w:color w:val="000000"/>
-          <w:sz w:val="20"/>
-          <w:szCs w:val="20"/>
-        </w:rPr>
-        <w:t xml:space="preserve">por razones meramente estéticas podríamos pasarle un </w:t>
-      </w:r>
-      <w:r>
-        <w:rPr>
-          <w:rFonts w:ascii="Times" w:eastAsia="Times" w:hAnsi="Times"/>
-          <w:b/>
-          <w:i/>
-          <w:color w:val="000000"/>
-          <w:sz w:val="20"/>
-          <w:szCs w:val="20"/>
-        </w:rPr>
-        <w:t>alias</w:t>
-      </w:r>
-      <w:r>
-        <w:rPr>
-          <w:rFonts w:ascii="Times" w:eastAsia="Times" w:hAnsi="Times"/>
-          <w:b/>
-          <w:i/>
-          <w:color w:val="000000"/>
-          <w:sz w:val="20"/>
-          <w:szCs w:val="20"/>
-        </w:rPr>
-        <w:t xml:space="preserve"> </w:t>
-      </w:r>
-      <w:r>
-        <w:rPr>
-          <w:rFonts w:ascii="Times" w:eastAsia="Times" w:hAnsi="Times"/>
-          <w:color w:val="000000"/>
-          <w:sz w:val="20"/>
-          <w:szCs w:val="20"/>
-        </w:rPr>
-        <w:t xml:space="preserve">más descriptivo </w:t>
-      </w:r>
-      <w:r>
-        <w:rPr>
-          <w:rFonts w:ascii="Times" w:eastAsia="Times" w:hAnsi="Times"/>
-          <w:color w:val="000000"/>
-          <w:sz w:val="20"/>
-          <w:szCs w:val="20"/>
-        </w:rPr>
-        <w:t xml:space="preserve">a la expresión </w:t>
-      </w:r>
-      <w:r>
-        <w:rPr>
-          <w:rFonts w:ascii="Times" w:eastAsia="Times" w:hAnsi="Times"/>
-          <w:color w:val="000000"/>
-          <w:sz w:val="20"/>
-          <w:szCs w:val="20"/>
-        </w:rPr>
-        <w:t>evaluada</w:t>
-      </w:r>
-      <w:r>
-        <w:rPr>
-          <w:rFonts w:ascii="Times" w:eastAsia="Times" w:hAnsi="Times"/>
-          <w:color w:val="000000"/>
-          <w:sz w:val="20"/>
-          <w:szCs w:val="20"/>
-        </w:rPr>
-        <w:t xml:space="preserve">; de tal manera que, la columna que se arroje como salida del </w:t>
-      </w:r>
-      <w:r>
-        <w:rPr>
-          <w:rFonts w:ascii="Times" w:eastAsia="Times" w:hAnsi="Times"/>
-          <w:i/>
-          <w:color w:val="000000"/>
-          <w:sz w:val="20"/>
-          <w:szCs w:val="20"/>
-        </w:rPr>
-        <w:t>query</w:t>
-      </w:r>
-      <w:r>
-        <w:rPr>
-          <w:rFonts w:ascii="Times" w:eastAsia="Times" w:hAnsi="Times"/>
-          <w:color w:val="000000"/>
-          <w:sz w:val="20"/>
-          <w:szCs w:val="20"/>
-        </w:rPr>
-        <w:t xml:space="preserve"> identifique de mejor manera la información que se pretende mostrar</w:t>
-      </w:r>
-      <w:r>
-        <w:rPr>
-          <w:rFonts w:ascii="Times" w:eastAsia="Times" w:hAnsi="Times"/>
-          <w:color w:val="000000"/>
-          <w:sz w:val="20"/>
-          <w:szCs w:val="20"/>
-        </w:rPr>
-        <w:t>; es decir, la edad del cliente</w:t>
-      </w:r>
-      <w:r>
-        <w:rPr>
-          <w:rFonts w:ascii="Times" w:eastAsia="Times" w:hAnsi="Times"/>
-          <w:color w:val="000000"/>
-          <w:sz w:val="20"/>
-          <w:szCs w:val="20"/>
-        </w:rPr>
-        <w:t>… y</w:t>
-      </w:r>
-      <w:r>
-        <w:rPr>
-          <w:rFonts w:ascii="Times" w:eastAsia="Times" w:hAnsi="Times"/>
-          <w:color w:val="000000"/>
-          <w:sz w:val="20"/>
-          <w:szCs w:val="20"/>
-        </w:rPr>
-        <w:t>a no verá en el encabezado de la columna “</w:t>
-      </w:r>
-      <w:r>
-        <w:rPr>
-          <w:rFonts w:ascii="Times" w:eastAsia="Times" w:hAnsi="Times"/>
-          <w:b/>
-          <w:color w:val="000000"/>
-          <w:sz w:val="20"/>
-          <w:szCs w:val="20"/>
-        </w:rPr>
-        <w:t>YEAR(NOW()) – YEAR(</w:t>
-      </w:r>
-      <w:r>
-        <w:rPr>
-          <w:rFonts w:ascii="Times" w:eastAsia="Times" w:hAnsi="Times"/>
-          <w:color w:val="000000"/>
-          <w:sz w:val="20"/>
-          <w:szCs w:val="20"/>
-        </w:rPr>
-        <w:t>birthdate</w:t>
-      </w:r>
-      <w:r>
-        <w:rPr>
-          <w:rFonts w:ascii="Times" w:eastAsia="Times" w:hAnsi="Times"/>
-          <w:b/>
-          <w:color w:val="000000"/>
-          <w:sz w:val="20"/>
-          <w:szCs w:val="20"/>
-        </w:rPr>
-        <w:t>)</w:t>
-      </w:r>
-      <w:r>
-        <w:rPr>
-          <w:rFonts w:ascii="Times" w:eastAsia="Times" w:hAnsi="Times"/>
-          <w:color w:val="000000"/>
-          <w:sz w:val="20"/>
-          <w:szCs w:val="20"/>
-        </w:rPr>
-        <w:t>”, sino, “</w:t>
-      </w:r>
-      <w:r>
-        <w:rPr>
-          <w:rFonts w:ascii="Times" w:eastAsia="Times" w:hAnsi="Times"/>
-          <w:b/>
-          <w:i/>
-          <w:color w:val="000000"/>
-          <w:sz w:val="20"/>
-          <w:szCs w:val="20"/>
-        </w:rPr>
-        <w:t>edad</w:t>
-      </w:r>
-      <w:r>
-        <w:rPr>
-          <w:rFonts w:ascii="Times" w:eastAsia="Times" w:hAnsi="Times"/>
-          <w:color w:val="000000"/>
-          <w:sz w:val="20"/>
-          <w:szCs w:val="20"/>
-        </w:rPr>
-        <w:t>”.</w:t>
-      </w:r>
-      <w:r>
-        <w:rPr>
-          <w:rFonts w:ascii="Times" w:eastAsia="Times" w:hAnsi="Times"/>
-          <w:color w:val="000000"/>
-          <w:sz w:val="20"/>
-          <w:szCs w:val="20"/>
-        </w:rPr>
-        <w:t xml:space="preserve"> </w:t>
-      </w:r>
-      <w:r>
-        <w:rPr>
-          <w:rFonts w:ascii="Times" w:eastAsia="Times" w:hAnsi="Times"/>
-          <w:i/>
-          <w:color w:val="000000"/>
-          <w:sz w:val="20"/>
-          <w:szCs w:val="20"/>
-        </w:rPr>
-        <w:t xml:space="preserve"> </w:t>
-      </w:r>
-    </w:p>
-    <w:p>
-      <w:pPr>
-        <w:wordWrap w:val="0"/>
-        <w:spacing w:after="160" w:line="259" w:lineRule="auto"/>
-        <w:jc w:val="left"/>
-        <w:rPr>
-          <w:rFonts w:ascii="Times" w:eastAsia="Times" w:hAnsi="Times"/>
-          <w:color w:val="000000"/>
-          <w:sz w:val="20"/>
-          <w:szCs w:val="20"/>
-          <w:u w:val="single"/>
-        </w:rPr>
-      </w:pPr>
-      <w:r>
-        <w:rPr>
-          <w:rFonts w:ascii="Times" w:eastAsia="Times" w:hAnsi="Times"/>
-          <w:color w:val="000000"/>
-          <w:sz w:val="20"/>
-          <w:szCs w:val="20"/>
-          <w:u w:val="single"/>
-        </w:rPr>
-        <w:lastRenderedPageBreak/>
-        <w:t>Su sintaxis se vería as</w:t>
-      </w:r>
+          <w:color w:val="000000"/>
+          <w:sz w:val="20"/>
+          <w:szCs w:val="20"/>
+        </w:rPr>
+      </w:pPr>
       <w:bookmarkStart w:id="0" w:name="_GoBack"/>
       <w:bookmarkEnd w:id="0"/>
-      <w:r>
-        <w:rPr>
-          <w:rFonts w:ascii="Times" w:eastAsia="Times" w:hAnsi="Times"/>
-          <w:color w:val="000000"/>
-          <w:sz w:val="20"/>
-          <w:szCs w:val="20"/>
-          <w:u w:val="single"/>
-        </w:rPr>
-        <w:t>í:</w:t>
-      </w:r>
-    </w:p>
-    <w:p>
-      <w:pPr>
-        <w:wordWrap w:val="0"/>
-        <w:spacing w:after="160" w:line="259" w:lineRule="auto"/>
-        <w:ind w:left="800"/>
-        <w:jc w:val="left"/>
-        <w:rPr>
-          <w:rFonts w:ascii="Times" w:eastAsia="Times" w:hAnsi="Times"/>
-          <w:color w:val="000000"/>
-          <w:sz w:val="20"/>
-          <w:szCs w:val="20"/>
-        </w:rPr>
-      </w:pPr>
-      <w:r>
-        <w:rPr>
-          <w:rFonts w:ascii="Times" w:eastAsia="Times" w:hAnsi="Times"/>
-          <w:b/>
-          <w:color w:val="000000"/>
-          <w:sz w:val="20"/>
-          <w:szCs w:val="20"/>
-        </w:rPr>
-        <w:t xml:space="preserve">SELECT </w:t>
-      </w:r>
-      <w:r>
-        <w:rPr>
-          <w:rFonts w:ascii="Times" w:eastAsia="Times" w:hAnsi="Times"/>
-          <w:color w:val="000000"/>
-          <w:sz w:val="20"/>
-          <w:szCs w:val="20"/>
-        </w:rPr>
-        <w:t>name</w:t>
-      </w:r>
-      <w:r>
-        <w:rPr>
-          <w:rFonts w:ascii="Times" w:eastAsia="Times" w:hAnsi="Times"/>
-          <w:b/>
-          <w:color w:val="000000"/>
-          <w:sz w:val="20"/>
-          <w:szCs w:val="20"/>
-        </w:rPr>
-        <w:t>, YEAR(NOW()) – YEAR(</w:t>
-      </w:r>
-      <w:r>
-        <w:rPr>
-          <w:rFonts w:ascii="Times" w:eastAsia="Times" w:hAnsi="Times"/>
-          <w:color w:val="000000"/>
-          <w:sz w:val="20"/>
-          <w:szCs w:val="20"/>
-        </w:rPr>
-        <w:t>birthdate</w:t>
-      </w:r>
-      <w:r>
-        <w:rPr>
-          <w:rFonts w:ascii="Times" w:eastAsia="Times" w:hAnsi="Times"/>
-          <w:b/>
-          <w:color w:val="000000"/>
-          <w:sz w:val="20"/>
-          <w:szCs w:val="20"/>
-        </w:rPr>
-        <w:t xml:space="preserve">) </w:t>
-      </w:r>
-      <w:r>
-        <w:rPr>
-          <w:rFonts w:ascii="Times" w:eastAsia="Times" w:hAnsi="Times"/>
-          <w:b/>
-          <w:color w:val="000000"/>
-          <w:sz w:val="20"/>
-          <w:szCs w:val="20"/>
-        </w:rPr>
-        <w:t xml:space="preserve">AS </w:t>
-      </w:r>
-      <w:r>
-        <w:rPr>
-          <w:rFonts w:ascii="Times" w:eastAsia="Times" w:hAnsi="Times"/>
-          <w:color w:val="000000"/>
-          <w:sz w:val="20"/>
-          <w:szCs w:val="20"/>
-        </w:rPr>
-        <w:t>edad</w:t>
-      </w:r>
-    </w:p>
-    <w:p>
-      <w:pPr>
-        <w:wordWrap w:val="0"/>
-        <w:spacing w:after="160" w:line="259" w:lineRule="auto"/>
-        <w:jc w:val="left"/>
-        <w:rPr>
-          <w:rFonts w:ascii="Times" w:eastAsia="Times" w:hAnsi="Times"/>
-          <w:color w:val="000000"/>
-          <w:sz w:val="20"/>
-          <w:szCs w:val="20"/>
-        </w:rPr>
-      </w:pPr>
-      <w:r>
-        <w:rPr>
-          <w:rFonts w:ascii="Times" w:eastAsia="Times" w:hAnsi="Times"/>
-          <w:b/>
-          <w:color w:val="000000"/>
-          <w:sz w:val="20"/>
-          <w:szCs w:val="20"/>
-        </w:rPr>
-        <w:t xml:space="preserve">         </w:t>
-      </w:r>
-      <w:r>
-        <w:rPr>
-          <w:rFonts w:ascii="Times" w:eastAsia="Times" w:hAnsi="Times"/>
-          <w:b/>
-          <w:color w:val="000000"/>
-          <w:sz w:val="20"/>
-          <w:szCs w:val="20"/>
-        </w:rPr>
-        <w:t xml:space="preserve">       </w:t>
-      </w:r>
-      <w:r>
-        <w:rPr>
-          <w:rFonts w:ascii="Times" w:eastAsia="Times" w:hAnsi="Times"/>
-          <w:b/>
-          <w:color w:val="000000"/>
-          <w:sz w:val="20"/>
-          <w:szCs w:val="20"/>
-        </w:rPr>
-        <w:t xml:space="preserve">FROM </w:t>
-      </w:r>
-      <w:r>
-        <w:rPr>
-          <w:rFonts w:ascii="Times" w:eastAsia="Times" w:hAnsi="Times"/>
-          <w:color w:val="000000"/>
-          <w:sz w:val="20"/>
-          <w:szCs w:val="20"/>
-        </w:rPr>
-        <w:t>clients</w:t>
-      </w:r>
-      <w:r>
-        <w:rPr>
-          <w:rFonts w:ascii="Times" w:eastAsia="Times" w:hAnsi="Times"/>
-          <w:b/>
-          <w:color w:val="000000"/>
-          <w:sz w:val="20"/>
-          <w:szCs w:val="20"/>
-        </w:rPr>
-        <w:t xml:space="preserve"> LIMIT </w:t>
-      </w:r>
-      <w:r>
-        <w:rPr>
-          <w:rFonts w:ascii="Times" w:eastAsia="Times" w:hAnsi="Times"/>
-          <w:color w:val="000000"/>
-          <w:sz w:val="20"/>
-          <w:szCs w:val="20"/>
-        </w:rPr>
-        <w:t>10.</w:t>
-      </w:r>
-    </w:p>
-    <w:p>
-      <w:pPr>
-        <w:wordWrap w:val="0"/>
-        <w:spacing w:after="160" w:line="259" w:lineRule="auto"/>
-        <w:jc w:val="left"/>
-        <w:rPr>
-          <w:rFonts w:ascii="Times" w:eastAsia="Times" w:hAnsi="Times"/>
-          <w:b/>
-          <w:color w:val="000000"/>
-          <w:sz w:val="20"/>
-          <w:szCs w:val="20"/>
-        </w:rPr>
-      </w:pPr>
     </w:p>
     <w:p>
       <w:pPr>
@@ -12312,11 +11231,11 @@
                     </pic:cNvPicPr>
                   </pic:nvPicPr>
                   <pic:blipFill>
-                    <a:blip r:embed="rId44">
+                    <a:blip r:embed="rId41">
                       <a:extLst>
                         <a:ext uri="{BEBA8EAE-BF5A-486C-A8C5-ECC9F3942E4B}">
                           <a14:imgProps xmlns:a14="http://schemas.microsoft.com/office/drawing/2010/main">
-                            <a14:imgLayer r:embed="rId45">
+                            <a14:imgLayer r:embed="rId42">
                               <a14:imgEffect>
                                 <a14:sharpenSoften amount="25000"/>
                               </a14:imgEffect>
@@ -12474,6 +11393,7 @@
           <w:sz w:val="20"/>
           <w:szCs w:val="20"/>
         </w:rPr>
+        <w:lastRenderedPageBreak/>
         <w:t xml:space="preserve">Algo para agregar de Google Cloud </w:t>
       </w:r>
       <w:proofErr w:type="spellStart"/>

</xml_diff>